<commit_message>
Add final document for Phase 2. Add new document for Phase 3.
</commit_message>
<xml_diff>
--- a/Phase 2.docx
+++ b/Phase 2.docx
@@ -334,7 +334,16 @@
                         <w:szCs w:val="44"/>
                         <w:lang w:val="nl-NL"/>
                       </w:rPr>
-                      <w:t>Informatien &amp; Knowledge Engineering Project</w:t>
+                      <w:t>Informatio</w:t>
+                    </w:r>
+                    <w:r>
+                      <w:rPr>
+                        <w:rFonts w:asciiTheme="majorHAnsi" w:eastAsiaTheme="majorEastAsia" w:hAnsiTheme="majorHAnsi" w:cstheme="majorBidi"/>
+                        <w:sz w:val="44"/>
+                        <w:szCs w:val="44"/>
+                        <w:lang w:val="nl-NL"/>
+                      </w:rPr>
+                      <w:t>n &amp; Knowledge Engineering Project</w:t>
                     </w:r>
                   </w:p>
                 </w:tc>
@@ -638,9 +647,9 @@
         <w:br w:type="page"/>
       </w:r>
     </w:p>
-    <w:bookmarkStart w:id="1" w:name="_Toc311210445" w:displacedByCustomXml="next"/>
-    <w:bookmarkStart w:id="2" w:name="_Toc310002910" w:displacedByCustomXml="next"/>
-    <w:bookmarkStart w:id="3" w:name="_Toc309996751" w:displacedByCustomXml="next"/>
+    <w:bookmarkStart w:id="1" w:name="_Toc311214096" w:displacedByCustomXml="next"/>
+    <w:bookmarkStart w:id="2" w:name="_Toc309996751" w:displacedByCustomXml="next"/>
+    <w:bookmarkStart w:id="3" w:name="_Toc310002910" w:displacedByCustomXml="next"/>
     <w:sdt>
       <w:sdtPr>
         <w:rPr>
@@ -719,7 +728,7 @@
             </w:rPr>
             <w:fldChar w:fldCharType="separate"/>
           </w:r>
-          <w:hyperlink w:anchor="_Toc311210445" w:history="1">
+          <w:hyperlink w:anchor="_Toc311214096" w:history="1">
             <w:r>
               <w:rPr>
                 <w:rStyle w:val="Hyperlink"/>
@@ -746,7 +755,7 @@
                 <w:noProof/>
                 <w:webHidden/>
               </w:rPr>
-              <w:instrText xml:space="preserve"> PAGEREF _Toc311210445 \h </w:instrText>
+              <w:instrText xml:space="preserve"> PAGEREF _Toc311214096 \h </w:instrText>
             </w:r>
             <w:r>
               <w:rPr>
@@ -789,7 +798,7 @@
               <w:lang w:eastAsia="nl-NL"/>
             </w:rPr>
           </w:pPr>
-          <w:hyperlink w:anchor="_Toc311210446" w:history="1">
+          <w:hyperlink w:anchor="_Toc311214097" w:history="1">
             <w:r>
               <w:rPr>
                 <w:rStyle w:val="Hyperlink"/>
@@ -817,7 +826,7 @@
                 <w:noProof/>
                 <w:webHidden/>
               </w:rPr>
-              <w:instrText xml:space="preserve"> PAGEREF _Toc311210446 \h </w:instrText>
+              <w:instrText xml:space="preserve"> PAGEREF _Toc311214097 \h </w:instrText>
             </w:r>
             <w:r>
               <w:rPr>
@@ -860,7 +869,7 @@
               <w:lang w:eastAsia="nl-NL"/>
             </w:rPr>
           </w:pPr>
-          <w:hyperlink w:anchor="_Toc311210447" w:history="1">
+          <w:hyperlink w:anchor="_Toc311214098" w:history="1">
             <w:r>
               <w:rPr>
                 <w:rStyle w:val="Hyperlink"/>
@@ -888,7 +897,7 @@
                 <w:noProof/>
                 <w:webHidden/>
               </w:rPr>
-              <w:instrText xml:space="preserve"> PAGEREF _Toc311210447 \h </w:instrText>
+              <w:instrText xml:space="preserve"> PAGEREF _Toc311214098 \h </w:instrText>
             </w:r>
             <w:r>
               <w:rPr>
@@ -931,7 +940,7 @@
               <w:lang w:eastAsia="nl-NL"/>
             </w:rPr>
           </w:pPr>
-          <w:hyperlink w:anchor="_Toc311210448" w:history="1">
+          <w:hyperlink w:anchor="_Toc311214099" w:history="1">
             <w:r>
               <w:rPr>
                 <w:rStyle w:val="Hyperlink"/>
@@ -959,7 +968,7 @@
                 <w:noProof/>
                 <w:webHidden/>
               </w:rPr>
-              <w:instrText xml:space="preserve"> PAGEREF _Toc311210448 \h </w:instrText>
+              <w:instrText xml:space="preserve"> PAGEREF _Toc311214099 \h </w:instrText>
             </w:r>
             <w:r>
               <w:rPr>
@@ -1002,7 +1011,7 @@
               <w:lang w:eastAsia="nl-NL"/>
             </w:rPr>
           </w:pPr>
-          <w:hyperlink w:anchor="_Toc311210449" w:history="1">
+          <w:hyperlink w:anchor="_Toc311214100" w:history="1">
             <w:r>
               <w:rPr>
                 <w:rStyle w:val="Hyperlink"/>
@@ -1031,7 +1040,7 @@
                 <w:noProof/>
                 <w:webHidden/>
               </w:rPr>
-              <w:instrText xml:space="preserve"> PAGEREF _Toc311210449 \h </w:instrText>
+              <w:instrText xml:space="preserve"> PAGEREF _Toc311214100 \h </w:instrText>
             </w:r>
             <w:r>
               <w:rPr>
@@ -1074,7 +1083,7 @@
               <w:lang w:eastAsia="nl-NL"/>
             </w:rPr>
           </w:pPr>
-          <w:hyperlink w:anchor="_Toc311210450" w:history="1">
+          <w:hyperlink w:anchor="_Toc311214101" w:history="1">
             <w:r>
               <w:rPr>
                 <w:rStyle w:val="Hyperlink"/>
@@ -1102,7 +1111,7 @@
                 <w:noProof/>
                 <w:webHidden/>
               </w:rPr>
-              <w:instrText xml:space="preserve"> PAGEREF _Toc311210450 \h </w:instrText>
+              <w:instrText xml:space="preserve"> PAGEREF _Toc311214101 \h </w:instrText>
             </w:r>
             <w:r>
               <w:rPr>
@@ -1145,7 +1154,7 @@
               <w:lang w:eastAsia="nl-NL"/>
             </w:rPr>
           </w:pPr>
-          <w:hyperlink w:anchor="_Toc311210451" w:history="1">
+          <w:hyperlink w:anchor="_Toc311214102" w:history="1">
             <w:r>
               <w:rPr>
                 <w:rStyle w:val="Hyperlink"/>
@@ -1173,7 +1182,7 @@
                 <w:noProof/>
                 <w:webHidden/>
               </w:rPr>
-              <w:instrText xml:space="preserve"> PAGEREF _Toc311210451 \h </w:instrText>
+              <w:instrText xml:space="preserve"> PAGEREF _Toc311214102 \h </w:instrText>
             </w:r>
             <w:r>
               <w:rPr>
@@ -1216,7 +1225,7 @@
               <w:lang w:eastAsia="nl-NL"/>
             </w:rPr>
           </w:pPr>
-          <w:hyperlink w:anchor="_Toc311210452" w:history="1">
+          <w:hyperlink w:anchor="_Toc311214103" w:history="1">
             <w:r>
               <w:rPr>
                 <w:rStyle w:val="Hyperlink"/>
@@ -1243,7 +1252,7 @@
                 <w:noProof/>
                 <w:webHidden/>
               </w:rPr>
-              <w:instrText xml:space="preserve"> PAGEREF _Toc311210452 \h </w:instrText>
+              <w:instrText xml:space="preserve"> PAGEREF _Toc311214103 \h </w:instrText>
             </w:r>
             <w:r>
               <w:rPr>
@@ -1286,7 +1295,7 @@
               <w:lang w:eastAsia="nl-NL"/>
             </w:rPr>
           </w:pPr>
-          <w:hyperlink w:anchor="_Toc311210453" w:history="1">
+          <w:hyperlink w:anchor="_Toc311214104" w:history="1">
             <w:r>
               <w:rPr>
                 <w:rStyle w:val="Hyperlink"/>
@@ -1313,7 +1322,7 @@
                 <w:noProof/>
                 <w:webHidden/>
               </w:rPr>
-              <w:instrText xml:space="preserve"> PAGEREF _Toc311210453 \h </w:instrText>
+              <w:instrText xml:space="preserve"> PAGEREF _Toc311214104 \h </w:instrText>
             </w:r>
             <w:r>
               <w:rPr>
@@ -1356,7 +1365,7 @@
               <w:lang w:eastAsia="nl-NL"/>
             </w:rPr>
           </w:pPr>
-          <w:hyperlink w:anchor="_Toc311210454" w:history="1">
+          <w:hyperlink w:anchor="_Toc311214105" w:history="1">
             <w:r>
               <w:rPr>
                 <w:rStyle w:val="Hyperlink"/>
@@ -1383,7 +1392,7 @@
                 <w:noProof/>
                 <w:webHidden/>
               </w:rPr>
-              <w:instrText xml:space="preserve"> PAGEREF _Toc311210454 \h </w:instrText>
+              <w:instrText xml:space="preserve"> PAGEREF _Toc311214105 \h </w:instrText>
             </w:r>
             <w:r>
               <w:rPr>
@@ -1426,7 +1435,7 @@
               <w:lang w:eastAsia="nl-NL"/>
             </w:rPr>
           </w:pPr>
-          <w:hyperlink w:anchor="_Toc311210455" w:history="1">
+          <w:hyperlink w:anchor="_Toc311214106" w:history="1">
             <w:r>
               <w:rPr>
                 <w:rStyle w:val="Hyperlink"/>
@@ -1453,7 +1462,7 @@
                 <w:noProof/>
                 <w:webHidden/>
               </w:rPr>
-              <w:instrText xml:space="preserve"> PAGEREF _Toc311210455 \h </w:instrText>
+              <w:instrText xml:space="preserve"> PAGEREF _Toc311214106 \h </w:instrText>
             </w:r>
             <w:r>
               <w:rPr>
@@ -1496,7 +1505,7 @@
               <w:lang w:eastAsia="nl-NL"/>
             </w:rPr>
           </w:pPr>
-          <w:hyperlink w:anchor="_Toc311210456" w:history="1">
+          <w:hyperlink w:anchor="_Toc311214107" w:history="1">
             <w:r>
               <w:rPr>
                 <w:rStyle w:val="Hyperlink"/>
@@ -1524,7 +1533,7 @@
                 <w:noProof/>
                 <w:webHidden/>
               </w:rPr>
-              <w:instrText xml:space="preserve"> PAGEREF _Toc311210456 \h </w:instrText>
+              <w:instrText xml:space="preserve"> PAGEREF _Toc311214107 \h </w:instrText>
             </w:r>
             <w:r>
               <w:rPr>
@@ -1567,7 +1576,7 @@
               <w:lang w:eastAsia="nl-NL"/>
             </w:rPr>
           </w:pPr>
-          <w:hyperlink w:anchor="_Toc311210457" w:history="1">
+          <w:hyperlink w:anchor="_Toc311214108" w:history="1">
             <w:r>
               <w:rPr>
                 <w:rStyle w:val="Hyperlink"/>
@@ -1596,7 +1605,7 @@
                 <w:noProof/>
                 <w:webHidden/>
               </w:rPr>
-              <w:instrText xml:space="preserve"> PAGEREF _Toc311210457 \h </w:instrText>
+              <w:instrText xml:space="preserve"> PAGEREF _Toc311214108 \h </w:instrText>
             </w:r>
             <w:r>
               <w:rPr>
@@ -1639,7 +1648,7 @@
               <w:lang w:eastAsia="nl-NL"/>
             </w:rPr>
           </w:pPr>
-          <w:hyperlink w:anchor="_Toc311210458" w:history="1">
+          <w:hyperlink w:anchor="_Toc311214109" w:history="1">
             <w:r>
               <w:rPr>
                 <w:rStyle w:val="Hyperlink"/>
@@ -1668,7 +1677,7 @@
                 <w:noProof/>
                 <w:webHidden/>
               </w:rPr>
-              <w:instrText xml:space="preserve"> PAGEREF _Toc311210458 \h </w:instrText>
+              <w:instrText xml:space="preserve"> PAGEREF _Toc311214109 \h </w:instrText>
             </w:r>
             <w:r>
               <w:rPr>
@@ -1711,7 +1720,7 @@
               <w:lang w:eastAsia="nl-NL"/>
             </w:rPr>
           </w:pPr>
-          <w:hyperlink w:anchor="_Toc311210459" w:history="1">
+          <w:hyperlink w:anchor="_Toc311214110" w:history="1">
             <w:r>
               <w:rPr>
                 <w:rStyle w:val="Hyperlink"/>
@@ -1739,7 +1748,7 @@
                 <w:noProof/>
                 <w:webHidden/>
               </w:rPr>
-              <w:instrText xml:space="preserve"> PAGEREF _Toc311210459 \h </w:instrText>
+              <w:instrText xml:space="preserve"> PAGEREF _Toc311214110 \h </w:instrText>
             </w:r>
             <w:r>
               <w:rPr>
@@ -1782,7 +1791,7 @@
               <w:lang w:eastAsia="nl-NL"/>
             </w:rPr>
           </w:pPr>
-          <w:hyperlink w:anchor="_Toc311210460" w:history="1">
+          <w:hyperlink w:anchor="_Toc311214111" w:history="1">
             <w:r>
               <w:rPr>
                 <w:rStyle w:val="Hyperlink"/>
@@ -1810,7 +1819,7 @@
                 <w:noProof/>
                 <w:webHidden/>
               </w:rPr>
-              <w:instrText xml:space="preserve"> PAGEREF _Toc311210460 \h </w:instrText>
+              <w:instrText xml:space="preserve"> PAGEREF _Toc311214111 \h </w:instrText>
             </w:r>
             <w:r>
               <w:rPr>
@@ -1831,6 +1840,219 @@
                 <w:webHidden/>
               </w:rPr>
               <w:t>12</w:t>
+            </w:r>
+            <w:r>
+              <w:rPr>
+                <w:noProof/>
+                <w:webHidden/>
+              </w:rPr>
+              <w:fldChar w:fldCharType="end"/>
+            </w:r>
+          </w:hyperlink>
+        </w:p>
+        <w:p>
+          <w:pPr>
+            <w:pStyle w:val="TOC1"/>
+            <w:tabs>
+              <w:tab w:val="right" w:leader="dot" w:pos="9062"/>
+            </w:tabs>
+            <w:rPr>
+              <w:rFonts w:eastAsiaTheme="minorEastAsia"/>
+              <w:noProof/>
+              <w:lang w:eastAsia="nl-NL"/>
+            </w:rPr>
+          </w:pPr>
+          <w:hyperlink w:anchor="_Toc311214112" w:history="1">
+            <w:r>
+              <w:rPr>
+                <w:rStyle w:val="Hyperlink"/>
+                <w:noProof/>
+                <w:lang w:val="en-US"/>
+              </w:rPr>
+              <w:t>Retrospective</w:t>
+            </w:r>
+            <w:r>
+              <w:rPr>
+                <w:noProof/>
+                <w:webHidden/>
+              </w:rPr>
+              <w:tab/>
+            </w:r>
+            <w:r>
+              <w:rPr>
+                <w:noProof/>
+                <w:webHidden/>
+              </w:rPr>
+              <w:fldChar w:fldCharType="begin"/>
+            </w:r>
+            <w:r>
+              <w:rPr>
+                <w:noProof/>
+                <w:webHidden/>
+              </w:rPr>
+              <w:instrText xml:space="preserve"> PAGEREF _Toc311214112 \h </w:instrText>
+            </w:r>
+            <w:r>
+              <w:rPr>
+                <w:noProof/>
+                <w:webHidden/>
+              </w:rPr>
+            </w:r>
+            <w:r>
+              <w:rPr>
+                <w:noProof/>
+                <w:webHidden/>
+              </w:rPr>
+              <w:fldChar w:fldCharType="separate"/>
+            </w:r>
+            <w:r>
+              <w:rPr>
+                <w:noProof/>
+                <w:webHidden/>
+              </w:rPr>
+              <w:t>13</w:t>
+            </w:r>
+            <w:r>
+              <w:rPr>
+                <w:noProof/>
+                <w:webHidden/>
+              </w:rPr>
+              <w:fldChar w:fldCharType="end"/>
+            </w:r>
+          </w:hyperlink>
+        </w:p>
+        <w:p>
+          <w:pPr>
+            <w:pStyle w:val="TOC2"/>
+            <w:tabs>
+              <w:tab w:val="right" w:leader="dot" w:pos="9062"/>
+            </w:tabs>
+            <w:rPr>
+              <w:rFonts w:eastAsiaTheme="minorEastAsia"/>
+              <w:noProof/>
+              <w:lang w:eastAsia="nl-NL"/>
+            </w:rPr>
+          </w:pPr>
+          <w:hyperlink w:anchor="_Toc311214113" w:history="1">
+            <w:r>
+              <w:rPr>
+                <w:rStyle w:val="Hyperlink"/>
+                <w:noProof/>
+                <w:lang w:val="en-US"/>
+              </w:rPr>
+              <w:t>Phase 1</w:t>
+            </w:r>
+            <w:r>
+              <w:rPr>
+                <w:noProof/>
+                <w:webHidden/>
+              </w:rPr>
+              <w:tab/>
+            </w:r>
+            <w:r>
+              <w:rPr>
+                <w:noProof/>
+                <w:webHidden/>
+              </w:rPr>
+              <w:fldChar w:fldCharType="begin"/>
+            </w:r>
+            <w:r>
+              <w:rPr>
+                <w:noProof/>
+                <w:webHidden/>
+              </w:rPr>
+              <w:instrText xml:space="preserve"> PAGEREF _Toc311214113 \h </w:instrText>
+            </w:r>
+            <w:r>
+              <w:rPr>
+                <w:noProof/>
+                <w:webHidden/>
+              </w:rPr>
+            </w:r>
+            <w:r>
+              <w:rPr>
+                <w:noProof/>
+                <w:webHidden/>
+              </w:rPr>
+              <w:fldChar w:fldCharType="separate"/>
+            </w:r>
+            <w:r>
+              <w:rPr>
+                <w:noProof/>
+                <w:webHidden/>
+              </w:rPr>
+              <w:t>13</w:t>
+            </w:r>
+            <w:r>
+              <w:rPr>
+                <w:noProof/>
+                <w:webHidden/>
+              </w:rPr>
+              <w:fldChar w:fldCharType="end"/>
+            </w:r>
+          </w:hyperlink>
+        </w:p>
+        <w:p>
+          <w:pPr>
+            <w:pStyle w:val="TOC2"/>
+            <w:tabs>
+              <w:tab w:val="right" w:leader="dot" w:pos="9062"/>
+            </w:tabs>
+            <w:rPr>
+              <w:rFonts w:eastAsiaTheme="minorEastAsia"/>
+              <w:noProof/>
+              <w:lang w:eastAsia="nl-NL"/>
+            </w:rPr>
+          </w:pPr>
+          <w:hyperlink w:anchor="_Toc311214114" w:history="1">
+            <w:r>
+              <w:rPr>
+                <w:rStyle w:val="Hyperlink"/>
+                <w:noProof/>
+                <w:lang w:val="en-US"/>
+              </w:rPr>
+              <w:t>Phase 2</w:t>
+            </w:r>
+            <w:r>
+              <w:rPr>
+                <w:noProof/>
+                <w:webHidden/>
+              </w:rPr>
+              <w:tab/>
+            </w:r>
+            <w:r>
+              <w:rPr>
+                <w:noProof/>
+                <w:webHidden/>
+              </w:rPr>
+              <w:fldChar w:fldCharType="begin"/>
+            </w:r>
+            <w:r>
+              <w:rPr>
+                <w:noProof/>
+                <w:webHidden/>
+              </w:rPr>
+              <w:instrText xml:space="preserve"> PAGEREF _Toc311214114 \h </w:instrText>
+            </w:r>
+            <w:r>
+              <w:rPr>
+                <w:noProof/>
+                <w:webHidden/>
+              </w:rPr>
+            </w:r>
+            <w:r>
+              <w:rPr>
+                <w:noProof/>
+                <w:webHidden/>
+              </w:rPr>
+              <w:fldChar w:fldCharType="separate"/>
+            </w:r>
+            <w:r>
+              <w:rPr>
+                <w:noProof/>
+                <w:webHidden/>
+              </w:rPr>
+              <w:t>13</w:t>
             </w:r>
             <w:r>
               <w:rPr>
@@ -1875,7 +2097,7 @@
           <w:lang w:val="en-US"/>
         </w:rPr>
       </w:pPr>
-      <w:bookmarkStart w:id="4" w:name="_Toc311210446"/>
+      <w:bookmarkStart w:id="4" w:name="_Toc311214097"/>
       <w:r>
         <w:rPr>
           <w:sz w:val="36"/>
@@ -1913,8 +2135,6 @@
         </w:rPr>
         <w:t>behavior</w:t>
       </w:r>
-      <w:bookmarkStart w:id="5" w:name="_GoBack"/>
-      <w:bookmarkEnd w:id="5"/>
       <w:r>
         <w:rPr>
           <w:rFonts w:asciiTheme="minorHAnsi" w:hAnsiTheme="minorHAnsi" w:cstheme="minorHAnsi"/>
@@ -2278,7 +2498,7 @@
           <w:lang w:val="en-US"/>
         </w:rPr>
       </w:pPr>
-      <w:bookmarkStart w:id="6" w:name="_Toc311210447"/>
+      <w:bookmarkStart w:id="5" w:name="_Toc311214098"/>
       <w:r>
         <w:rPr>
           <w:sz w:val="36"/>
@@ -2287,7 +2507,7 @@
         <w:lastRenderedPageBreak/>
         <w:t>Scope</w:t>
       </w:r>
-      <w:bookmarkEnd w:id="6"/>
+      <w:bookmarkEnd w:id="5"/>
     </w:p>
     <w:p>
       <w:pPr>
@@ -2426,7 +2646,7 @@
           <w:lang w:val="en-US"/>
         </w:rPr>
       </w:pPr>
-      <w:bookmarkStart w:id="7" w:name="_Toc311210448"/>
+      <w:bookmarkStart w:id="6" w:name="_Toc311214099"/>
       <w:r>
         <w:rPr>
           <w:sz w:val="36"/>
@@ -2435,7 +2655,7 @@
         <w:lastRenderedPageBreak/>
         <w:t>Functional Description</w:t>
       </w:r>
-      <w:bookmarkEnd w:id="7"/>
+      <w:bookmarkEnd w:id="6"/>
     </w:p>
     <w:p>
       <w:pPr>
@@ -2740,6 +2960,24 @@
     </w:p>
     <w:p>
       <w:pPr>
+        <w:pStyle w:val="Heading2"/>
+        <w:rPr>
+          <w:rFonts w:eastAsia="Times New Roman"/>
+          <w:lang w:val="en-US" w:eastAsia="nl-NL"/>
+        </w:rPr>
+      </w:pPr>
+      <w:bookmarkStart w:id="7" w:name="_Toc311214100"/>
+      <w:r>
+        <w:rPr>
+          <w:rFonts w:eastAsia="Times New Roman"/>
+          <w:lang w:val="en-US" w:eastAsia="nl-NL"/>
+        </w:rPr>
+        <w:t>Diagrams</w:t>
+      </w:r>
+      <w:bookmarkEnd w:id="7"/>
+    </w:p>
+    <w:p>
+      <w:pPr>
         <w:rPr>
           <w:rFonts w:eastAsia="Times New Roman" w:cstheme="minorHAnsi"/>
           <w:color w:val="000000"/>
@@ -2838,38 +3076,6 @@
         </w:rPr>
         <w:t xml:space="preserve"> and the part that handles the user interaction.</w:t>
       </w:r>
-    </w:p>
-    <w:p>
-      <w:pPr>
-        <w:pStyle w:val="Heading2"/>
-        <w:rPr>
-          <w:rFonts w:eastAsia="Times New Roman"/>
-          <w:lang w:val="en-US" w:eastAsia="nl-NL"/>
-        </w:rPr>
-      </w:pPr>
-      <w:bookmarkStart w:id="8" w:name="_Toc311210449"/>
-      <w:r>
-        <w:rPr>
-          <w:rFonts w:eastAsia="Times New Roman"/>
-          <w:lang w:val="en-US" w:eastAsia="nl-NL"/>
-        </w:rPr>
-        <w:t>Diagra</w:t>
-      </w:r>
-      <w:r>
-        <w:rPr>
-          <w:rFonts w:eastAsia="Times New Roman"/>
-          <w:lang w:val="en-US" w:eastAsia="nl-NL"/>
-        </w:rPr>
-        <w:t>m</w:t>
-      </w:r>
-      <w:r>
-        <w:rPr>
-          <w:rFonts w:eastAsia="Times New Roman"/>
-          <w:lang w:val="en-US" w:eastAsia="nl-NL"/>
-        </w:rPr>
-        <w:t>s</w:t>
-      </w:r>
-      <w:bookmarkEnd w:id="8"/>
     </w:p>
     <w:p>
       <w:pPr>
@@ -2920,7 +3126,43 @@
           <w:szCs w:val="21"/>
           <w:lang w:val="en-US"/>
         </w:rPr>
-        <w:t>e to make. The base system will allow the user to register. It will also handle singing in and out.</w:t>
+        <w:t>e to make. The base system will allow the user to reg</w:t>
+      </w:r>
+      <w:r>
+        <w:rPr>
+          <w:rFonts w:asciiTheme="minorHAnsi" w:hAnsiTheme="minorHAnsi" w:cstheme="minorHAnsi"/>
+          <w:color w:val="000000"/>
+          <w:szCs w:val="21"/>
+          <w:lang w:val="en-US"/>
+        </w:rPr>
+        <w:t>ister. It will also handle si</w:t>
+      </w:r>
+      <w:r>
+        <w:rPr>
+          <w:rFonts w:asciiTheme="minorHAnsi" w:hAnsiTheme="minorHAnsi" w:cstheme="minorHAnsi"/>
+          <w:color w:val="000000"/>
+          <w:szCs w:val="21"/>
+          <w:lang w:val="en-US"/>
+        </w:rPr>
+        <w:t>g</w:t>
+      </w:r>
+      <w:r>
+        <w:rPr>
+          <w:rFonts w:asciiTheme="minorHAnsi" w:hAnsiTheme="minorHAnsi" w:cstheme="minorHAnsi"/>
+          <w:color w:val="000000"/>
+          <w:szCs w:val="21"/>
+          <w:lang w:val="en-US"/>
+        </w:rPr>
+        <w:t>n</w:t>
+      </w:r>
+      <w:r>
+        <w:rPr>
+          <w:rFonts w:asciiTheme="minorHAnsi" w:hAnsiTheme="minorHAnsi" w:cstheme="minorHAnsi"/>
+          <w:color w:val="000000"/>
+          <w:szCs w:val="21"/>
+          <w:lang w:val="en-US"/>
+        </w:rPr>
+        <w:t>ing in and out.</w:t>
       </w:r>
     </w:p>
     <w:p>
@@ -3694,7 +3936,7 @@
           <w:lang w:val="en-US"/>
         </w:rPr>
       </w:pPr>
-      <w:bookmarkStart w:id="9" w:name="_Toc311210450"/>
+      <w:bookmarkStart w:id="8" w:name="_Toc311214101"/>
       <w:r>
         <w:rPr>
           <w:sz w:val="36"/>
@@ -3703,23 +3945,23 @@
         <w:lastRenderedPageBreak/>
         <w:t>Planning</w:t>
       </w:r>
+      <w:bookmarkEnd w:id="8"/>
+    </w:p>
+    <w:p>
+      <w:pPr>
+        <w:pStyle w:val="Heading2"/>
+        <w:rPr>
+          <w:lang w:val="en-US"/>
+        </w:rPr>
+      </w:pPr>
+      <w:bookmarkStart w:id="9" w:name="_Toc311214102"/>
+      <w:r>
+        <w:rPr>
+          <w:lang w:val="en-US"/>
+        </w:rPr>
+        <w:t>Week 1-2</w:t>
+      </w:r>
       <w:bookmarkEnd w:id="9"/>
-    </w:p>
-    <w:p>
-      <w:pPr>
-        <w:pStyle w:val="Heading2"/>
-        <w:rPr>
-          <w:lang w:val="en-US"/>
-        </w:rPr>
-      </w:pPr>
-      <w:bookmarkStart w:id="10" w:name="_Toc311210451"/>
-      <w:r>
-        <w:rPr>
-          <w:lang w:val="en-US"/>
-        </w:rPr>
-        <w:t>Week 1-2</w:t>
-      </w:r>
-      <w:bookmarkEnd w:id="10"/>
     </w:p>
     <w:p>
       <w:pPr>
@@ -4514,11 +4756,11 @@
       <w:pPr>
         <w:pStyle w:val="Heading2"/>
       </w:pPr>
-      <w:bookmarkStart w:id="11" w:name="_Toc311210452"/>
+      <w:bookmarkStart w:id="10" w:name="_Toc311214103"/>
       <w:r>
         <w:t>Week 3-4</w:t>
       </w:r>
-      <w:bookmarkEnd w:id="11"/>
+      <w:bookmarkEnd w:id="10"/>
     </w:p>
     <w:p>
       <w:pPr>
@@ -5017,10 +5259,10 @@
           <wp:anchor distT="0" distB="0" distL="114300" distR="114300" simplePos="0" relativeHeight="251700224" behindDoc="0" locked="0" layoutInCell="1" allowOverlap="1" wp14:anchorId="68ED7FD8" wp14:editId="7A4E66FE">
             <wp:simplePos x="0" y="0"/>
             <wp:positionH relativeFrom="column">
-              <wp:posOffset>226695</wp:posOffset>
+              <wp:posOffset>477520</wp:posOffset>
             </wp:positionH>
             <wp:positionV relativeFrom="paragraph">
-              <wp:posOffset>258230</wp:posOffset>
+              <wp:posOffset>242355</wp:posOffset>
             </wp:positionV>
             <wp:extent cx="266700" cy="266700"/>
             <wp:effectExtent l="0" t="0" r="0" b="0"/>
@@ -5089,12 +5331,16 @@
     <w:p>
       <w:pPr>
         <w:numPr>
-          <w:ilvl w:val="1"/>
+          <w:ilvl w:val="2"/>
           <w:numId w:val="2"/>
         </w:numPr>
         <w:shd w:val="clear" w:color="auto" w:fill="FFFFFF"/>
+        <w:tabs>
+          <w:tab w:val="clear" w:pos="2160"/>
+          <w:tab w:val="num" w:pos="1560"/>
+        </w:tabs>
         <w:spacing w:before="120" w:after="120"/>
-        <w:ind w:left="864"/>
+        <w:ind w:left="1276"/>
         <w:rPr>
           <w:rFonts w:cstheme="minorHAnsi"/>
           <w:color w:val="000000"/>
@@ -5117,12 +5363,16 @@
     <w:p>
       <w:pPr>
         <w:numPr>
-          <w:ilvl w:val="1"/>
+          <w:ilvl w:val="2"/>
           <w:numId w:val="2"/>
         </w:numPr>
         <w:shd w:val="clear" w:color="auto" w:fill="FFFFFF"/>
+        <w:tabs>
+          <w:tab w:val="clear" w:pos="2160"/>
+          <w:tab w:val="num" w:pos="1560"/>
+        </w:tabs>
         <w:spacing w:before="120" w:after="120"/>
-        <w:ind w:left="864"/>
+        <w:ind w:left="1276"/>
         <w:rPr>
           <w:rFonts w:cstheme="minorHAnsi"/>
           <w:color w:val="000000"/>
@@ -5239,11 +5489,11 @@
       <w:pPr>
         <w:pStyle w:val="Heading2"/>
       </w:pPr>
-      <w:bookmarkStart w:id="12" w:name="_Toc311210453"/>
+      <w:bookmarkStart w:id="11" w:name="_Toc311214104"/>
       <w:r>
         <w:t>Week 5-6</w:t>
       </w:r>
-      <w:bookmarkEnd w:id="12"/>
+      <w:bookmarkEnd w:id="11"/>
     </w:p>
     <w:p>
       <w:pPr>
@@ -5446,7 +5696,6 @@
           <w:lang w:val="en-US"/>
         </w:rPr>
       </w:pPr>
-      <w:proofErr w:type="spellStart"/>
       <w:r>
         <w:rPr>
           <w:rFonts w:cstheme="minorHAnsi"/>
@@ -5455,18 +5704,7 @@
           <w:szCs w:val="24"/>
           <w:lang w:val="en-US"/>
         </w:rPr>
-        <w:t>Kohana</w:t>
-      </w:r>
-      <w:proofErr w:type="spellEnd"/>
-      <w:r>
-        <w:rPr>
-          <w:rFonts w:cstheme="minorHAnsi"/>
-          <w:color w:val="000000"/>
-          <w:sz w:val="24"/>
-          <w:szCs w:val="24"/>
-          <w:lang w:val="en-US"/>
-        </w:rPr>
-        <w:t xml:space="preserve"> Views</w:t>
+        <w:t>Kohana Views</w:t>
       </w:r>
     </w:p>
     <w:p>
@@ -5628,11 +5866,11 @@
       <w:pPr>
         <w:pStyle w:val="Heading2"/>
       </w:pPr>
-      <w:bookmarkStart w:id="13" w:name="_Toc311210454"/>
+      <w:bookmarkStart w:id="12" w:name="_Toc311214105"/>
       <w:r>
         <w:t>Week 7</w:t>
       </w:r>
-      <w:bookmarkEnd w:id="13"/>
+      <w:bookmarkEnd w:id="12"/>
     </w:p>
     <w:p>
       <w:pPr>
@@ -5716,11 +5954,11 @@
       <w:pPr>
         <w:pStyle w:val="Heading2"/>
       </w:pPr>
-      <w:bookmarkStart w:id="14" w:name="_Toc311210455"/>
+      <w:bookmarkStart w:id="13" w:name="_Toc311214106"/>
       <w:r>
         <w:t>Week 8</w:t>
       </w:r>
-      <w:bookmarkEnd w:id="14"/>
+      <w:bookmarkEnd w:id="13"/>
     </w:p>
     <w:p>
       <w:pPr>
@@ -5882,7 +6120,7 @@
           <w:lang w:val="en-US"/>
         </w:rPr>
       </w:pPr>
-      <w:bookmarkStart w:id="15" w:name="_Toc311210456"/>
+      <w:bookmarkStart w:id="14" w:name="_Toc311214107"/>
       <w:r>
         <w:rPr>
           <w:sz w:val="36"/>
@@ -5891,7 +6129,7 @@
         <w:lastRenderedPageBreak/>
         <w:t>Implementation</w:t>
       </w:r>
-      <w:bookmarkEnd w:id="15"/>
+      <w:bookmarkEnd w:id="14"/>
     </w:p>
     <w:p>
       <w:pPr>
@@ -5941,7 +6179,7 @@
           <w:lang w:val="en-US"/>
         </w:rPr>
       </w:pPr>
-      <w:bookmarkStart w:id="16" w:name="_Toc311210457"/>
+      <w:bookmarkStart w:id="15" w:name="_Toc311214108"/>
       <w:r>
         <w:rPr>
           <w:rFonts w:asciiTheme="minorHAnsi" w:hAnsiTheme="minorHAnsi" w:cstheme="minorHAnsi"/>
@@ -5949,7 +6187,7 @@
         </w:rPr>
         <w:t>The Web application</w:t>
       </w:r>
-      <w:bookmarkEnd w:id="16"/>
+      <w:bookmarkEnd w:id="15"/>
     </w:p>
     <w:p>
       <w:pPr>
@@ -5970,7 +6208,25 @@
           <w:szCs w:val="21"/>
           <w:lang w:val="en-US"/>
         </w:rPr>
-        <w:t xml:space="preserve">The web application will be implemented with the PHP language. We will use the </w:t>
+        <w:t xml:space="preserve">The web application will be implemented with the PHP language. We will use the Kohana framework to provide a MVC basis. Kohana also contains various tools for communication with databases and other web services. The website itself </w:t>
+      </w:r>
+      <w:r>
+        <w:rPr>
+          <w:rFonts w:asciiTheme="minorHAnsi" w:hAnsiTheme="minorHAnsi" w:cstheme="minorHAnsi"/>
+          <w:color w:val="000000"/>
+          <w:szCs w:val="21"/>
+          <w:lang w:val="en-US"/>
+        </w:rPr>
+        <w:t>will</w:t>
+      </w:r>
+      <w:r>
+        <w:rPr>
+          <w:rFonts w:asciiTheme="minorHAnsi" w:hAnsiTheme="minorHAnsi" w:cstheme="minorHAnsi"/>
+          <w:color w:val="000000"/>
+          <w:szCs w:val="21"/>
+          <w:lang w:val="en-US"/>
+        </w:rPr>
+        <w:t xml:space="preserve"> be built on HTML5, CSS and </w:t>
       </w:r>
       <w:proofErr w:type="spellStart"/>
       <w:r>
@@ -5980,7 +6236,7 @@
           <w:szCs w:val="21"/>
           <w:lang w:val="en-US"/>
         </w:rPr>
-        <w:t>Kohana</w:t>
+        <w:t>Javascript</w:t>
       </w:r>
       <w:proofErr w:type="spellEnd"/>
       <w:r>
@@ -5990,7 +6246,7 @@
           <w:szCs w:val="21"/>
           <w:lang w:val="en-US"/>
         </w:rPr>
-        <w:t xml:space="preserve"> framework to provide a MVC basis. </w:t>
+        <w:t xml:space="preserve">. It will use the </w:t>
       </w:r>
       <w:proofErr w:type="spellStart"/>
       <w:r>
@@ -6000,7 +6256,7 @@
           <w:szCs w:val="21"/>
           <w:lang w:val="en-US"/>
         </w:rPr>
-        <w:t>Kohana</w:t>
+        <w:t>jQuery</w:t>
       </w:r>
       <w:proofErr w:type="spellEnd"/>
       <w:r>
@@ -6010,8 +6266,9 @@
           <w:szCs w:val="21"/>
           <w:lang w:val="en-US"/>
         </w:rPr>
-        <w:t xml:space="preserve"> also contains various tools for communication with databases and other web services. The website itself </w:t>
-      </w:r>
+        <w:t xml:space="preserve"> library and the Playme.com streaming API. We will use the </w:t>
+      </w:r>
+      <w:proofErr w:type="spellStart"/>
       <w:r>
         <w:rPr>
           <w:rFonts w:asciiTheme="minorHAnsi" w:hAnsiTheme="minorHAnsi" w:cstheme="minorHAnsi"/>
@@ -6019,8 +6276,9 @@
           <w:szCs w:val="21"/>
           <w:lang w:val="en-US"/>
         </w:rPr>
-        <w:t>will</w:t>
-      </w:r>
+        <w:t>Echonest</w:t>
+      </w:r>
+      <w:proofErr w:type="spellEnd"/>
       <w:r>
         <w:rPr>
           <w:rFonts w:asciiTheme="minorHAnsi" w:hAnsiTheme="minorHAnsi" w:cstheme="minorHAnsi"/>
@@ -6028,66 +6286,6 @@
           <w:szCs w:val="21"/>
           <w:lang w:val="en-US"/>
         </w:rPr>
-        <w:t xml:space="preserve"> be built on HTML5, CSS and </w:t>
-      </w:r>
-      <w:proofErr w:type="spellStart"/>
-      <w:r>
-        <w:rPr>
-          <w:rFonts w:asciiTheme="minorHAnsi" w:hAnsiTheme="minorHAnsi" w:cstheme="minorHAnsi"/>
-          <w:color w:val="000000"/>
-          <w:szCs w:val="21"/>
-          <w:lang w:val="en-US"/>
-        </w:rPr>
-        <w:t>Javascript</w:t>
-      </w:r>
-      <w:proofErr w:type="spellEnd"/>
-      <w:r>
-        <w:rPr>
-          <w:rFonts w:asciiTheme="minorHAnsi" w:hAnsiTheme="minorHAnsi" w:cstheme="minorHAnsi"/>
-          <w:color w:val="000000"/>
-          <w:szCs w:val="21"/>
-          <w:lang w:val="en-US"/>
-        </w:rPr>
-        <w:t xml:space="preserve">. It will use the </w:t>
-      </w:r>
-      <w:proofErr w:type="spellStart"/>
-      <w:r>
-        <w:rPr>
-          <w:rFonts w:asciiTheme="minorHAnsi" w:hAnsiTheme="minorHAnsi" w:cstheme="minorHAnsi"/>
-          <w:color w:val="000000"/>
-          <w:szCs w:val="21"/>
-          <w:lang w:val="en-US"/>
-        </w:rPr>
-        <w:t>jQuery</w:t>
-      </w:r>
-      <w:proofErr w:type="spellEnd"/>
-      <w:r>
-        <w:rPr>
-          <w:rFonts w:asciiTheme="minorHAnsi" w:hAnsiTheme="minorHAnsi" w:cstheme="minorHAnsi"/>
-          <w:color w:val="000000"/>
-          <w:szCs w:val="21"/>
-          <w:lang w:val="en-US"/>
-        </w:rPr>
-        <w:t xml:space="preserve"> library and the Playme.com streaming API. We will use the </w:t>
-      </w:r>
-      <w:proofErr w:type="spellStart"/>
-      <w:r>
-        <w:rPr>
-          <w:rFonts w:asciiTheme="minorHAnsi" w:hAnsiTheme="minorHAnsi" w:cstheme="minorHAnsi"/>
-          <w:color w:val="000000"/>
-          <w:szCs w:val="21"/>
-          <w:lang w:val="en-US"/>
-        </w:rPr>
-        <w:t>Echonest</w:t>
-      </w:r>
-      <w:proofErr w:type="spellEnd"/>
-      <w:r>
-        <w:rPr>
-          <w:rFonts w:asciiTheme="minorHAnsi" w:hAnsiTheme="minorHAnsi" w:cstheme="minorHAnsi"/>
-          <w:color w:val="000000"/>
-          <w:szCs w:val="21"/>
-          <w:lang w:val="en-US"/>
-        </w:rPr>
         <w:t xml:space="preserve"> API to fetch news items and artist biographies and display these as information to the user.</w:t>
       </w:r>
     </w:p>
@@ -6099,7 +6297,7 @@
           <w:lang w:val="en-US"/>
         </w:rPr>
       </w:pPr>
-      <w:bookmarkStart w:id="17" w:name="_Toc311210458"/>
+      <w:bookmarkStart w:id="16" w:name="_Toc311214109"/>
       <w:r>
         <w:rPr>
           <w:rFonts w:asciiTheme="minorHAnsi" w:hAnsiTheme="minorHAnsi" w:cstheme="minorHAnsi"/>
@@ -6107,7 +6305,7 @@
         </w:rPr>
         <w:t>The Data service</w:t>
       </w:r>
-      <w:bookmarkEnd w:id="17"/>
+      <w:bookmarkEnd w:id="16"/>
     </w:p>
     <w:p>
       <w:pPr>
@@ -6216,7 +6414,7 @@
           <w:lang w:val="en-US"/>
         </w:rPr>
       </w:pPr>
-      <w:bookmarkStart w:id="18" w:name="_Toc311210459"/>
+      <w:bookmarkStart w:id="17" w:name="_Toc311214110"/>
       <w:r>
         <w:rPr>
           <w:lang w:val="en-US"/>
@@ -6224,7 +6422,7 @@
         <w:lastRenderedPageBreak/>
         <w:t>The Recommendation Algorithm</w:t>
       </w:r>
-      <w:bookmarkEnd w:id="18"/>
+      <w:bookmarkEnd w:id="17"/>
     </w:p>
     <w:p>
       <w:pPr>
@@ -6324,7 +6522,7 @@
           <w:lang w:val="en-US"/>
         </w:rPr>
       </w:pPr>
-      <w:bookmarkStart w:id="19" w:name="_Toc311210460"/>
+      <w:bookmarkStart w:id="18" w:name="_Toc311214111"/>
       <w:r>
         <w:rPr>
           <w:lang w:val="en-US"/>
@@ -6332,7 +6530,7 @@
         <w:lastRenderedPageBreak/>
         <w:t>Evaluation</w:t>
       </w:r>
-      <w:bookmarkEnd w:id="19"/>
+      <w:bookmarkEnd w:id="18"/>
     </w:p>
     <w:p>
       <w:pPr>
@@ -6863,19 +7061,255 @@
       <w:pPr>
         <w:ind w:firstLine="567"/>
         <w:rPr>
-          <w:iCs/>
-          <w:lang w:val="en-US"/>
-        </w:rPr>
-      </w:pPr>
-      <w:r>
-        <w:rPr>
           <w:rStyle w:val="SubtleEmphasis"/>
           <w:i w:val="0"/>
           <w:color w:val="auto"/>
           <w:lang w:val="en-US"/>
         </w:rPr>
+      </w:pPr>
+      <w:r>
+        <w:rPr>
+          <w:rStyle w:val="SubtleEmphasis"/>
+          <w:i w:val="0"/>
+          <w:color w:val="auto"/>
+          <w:lang w:val="en-US"/>
+        </w:rPr>
         <w:t>Check if the output is correct.</w:t>
       </w:r>
+    </w:p>
+    <w:p>
+      <w:pPr>
+        <w:pStyle w:val="Heading1"/>
+        <w:spacing w:before="0" w:after="240"/>
+        <w:rPr>
+          <w:lang w:val="en-US"/>
+        </w:rPr>
+      </w:pPr>
+      <w:bookmarkStart w:id="19" w:name="_Toc311214112"/>
+      <w:r>
+        <w:rPr>
+          <w:lang w:val="en-US"/>
+        </w:rPr>
+        <w:lastRenderedPageBreak/>
+        <w:t>Retrospective</w:t>
+      </w:r>
+      <w:bookmarkEnd w:id="19"/>
+    </w:p>
+    <w:p>
+      <w:pPr>
+        <w:pStyle w:val="Heading2"/>
+        <w:rPr>
+          <w:lang w:val="en-US"/>
+        </w:rPr>
+      </w:pPr>
+      <w:bookmarkStart w:id="20" w:name="_Toc311214113"/>
+      <w:r>
+        <w:rPr>
+          <w:lang w:val="en-US"/>
+        </w:rPr>
+        <w:t>Phase 1</w:t>
+      </w:r>
+      <w:bookmarkEnd w:id="20"/>
+    </w:p>
+    <w:p>
+      <w:pPr>
+        <w:spacing w:after="0"/>
+        <w:rPr>
+          <w:lang w:val="en-US"/>
+        </w:rPr>
+      </w:pPr>
+      <w:proofErr w:type="gramStart"/>
+      <w:r>
+        <w:rPr>
+          <w:lang w:val="en-US"/>
+        </w:rPr>
+        <w:t xml:space="preserve">We have analyzed a lot of data and finally found a few promising datasets that we can use for </w:t>
+      </w:r>
+      <w:proofErr w:type="spellStart"/>
+      <w:r>
+        <w:rPr>
+          <w:lang w:val="en-US"/>
+        </w:rPr>
+        <w:t>out</w:t>
+      </w:r>
+      <w:proofErr w:type="spellEnd"/>
+      <w:r>
+        <w:rPr>
+          <w:lang w:val="en-US"/>
+        </w:rPr>
+        <w:t xml:space="preserve"> system.</w:t>
+      </w:r>
+      <w:proofErr w:type="gramEnd"/>
+    </w:p>
+    <w:p>
+      <w:pPr>
+        <w:ind w:firstLine="284"/>
+        <w:rPr>
+          <w:lang w:val="en-US"/>
+        </w:rPr>
+      </w:pPr>
+      <w:r>
+        <w:rPr>
+          <w:lang w:val="en-US"/>
+        </w:rPr>
+        <w:t>The web framework has been set up successfully using Kohana. The databases have been linked and connected with the system.</w:t>
+      </w:r>
+    </w:p>
+    <w:p>
+      <w:pPr>
+        <w:spacing w:after="0"/>
+        <w:rPr>
+          <w:lang w:val="en-US"/>
+        </w:rPr>
+      </w:pPr>
+      <w:r>
+        <w:rPr>
+          <w:lang w:val="en-US"/>
+        </w:rPr>
+        <w:t>The first thing that went wrong was collecting data. In the beginning every single data set we tried turned out to be useless or not working. We wasted a lot of time and effort on this problem. We finally decided to use the One Million Song Dataset with additional information from Last.fm.</w:t>
+      </w:r>
+    </w:p>
+    <w:p>
+      <w:pPr>
+        <w:ind w:firstLine="284"/>
+        <w:rPr>
+          <w:lang w:val="en-US"/>
+        </w:rPr>
+      </w:pPr>
+      <w:r>
+        <w:rPr>
+          <w:lang w:val="en-US"/>
+        </w:rPr>
+        <w:t>Furthermore w</w:t>
+      </w:r>
+      <w:r>
+        <w:rPr>
+          <w:lang w:val="en-US"/>
+        </w:rPr>
+        <w:t>e haven’t yet been able to find a way to stream the music. More importantly the recommendation algorithm hasn’t been completed yet.</w:t>
+      </w:r>
+    </w:p>
+    <w:p>
+      <w:pPr>
+        <w:rPr>
+          <w:lang w:val="en-US"/>
+        </w:rPr>
+      </w:pPr>
+      <w:bookmarkStart w:id="21" w:name="_Toc311214114"/>
+      <w:r>
+        <w:rPr>
+          <w:lang w:val="en-US"/>
+        </w:rPr>
+        <w:t>Next time we should keep in mind to not waste a lot of time and effort on one place.</w:t>
+      </w:r>
+    </w:p>
+    <w:p>
+      <w:pPr>
+        <w:pStyle w:val="Heading2"/>
+        <w:rPr>
+          <w:lang w:val="en-US"/>
+        </w:rPr>
+      </w:pPr>
+      <w:r>
+        <w:rPr>
+          <w:lang w:val="en-US"/>
+        </w:rPr>
+        <w:t>Phase 2</w:t>
+      </w:r>
+      <w:bookmarkEnd w:id="21"/>
+    </w:p>
+    <w:p>
+      <w:pPr>
+        <w:spacing w:after="0"/>
+        <w:rPr>
+          <w:lang w:val="en-US"/>
+        </w:rPr>
+      </w:pPr>
+      <w:r>
+        <w:rPr>
+          <w:lang w:val="en-US"/>
+        </w:rPr>
+        <w:t>In this phase we have updated</w:t>
+      </w:r>
+      <w:r>
+        <w:rPr>
+          <w:lang w:val="en-US"/>
+        </w:rPr>
+        <w:t xml:space="preserve"> our design and a few Kohana models. </w:t>
+      </w:r>
+      <w:r>
+        <w:rPr>
+          <w:lang w:val="en-US"/>
+        </w:rPr>
+        <w:t xml:space="preserve">We have also </w:t>
+      </w:r>
+      <w:r>
+        <w:rPr>
+          <w:lang w:val="en-US"/>
+        </w:rPr>
+        <w:t xml:space="preserve">implemented </w:t>
+      </w:r>
+      <w:r>
+        <w:rPr>
+          <w:lang w:val="en-US"/>
+        </w:rPr>
+        <w:t>the user account systems and user feedback storage.</w:t>
+      </w:r>
+    </w:p>
+    <w:p>
+      <w:pPr>
+        <w:ind w:firstLine="284"/>
+        <w:rPr>
+          <w:lang w:val="en-US"/>
+        </w:rPr>
+      </w:pPr>
+      <w:r>
+        <w:rPr>
+          <w:lang w:val="en-US"/>
+        </w:rPr>
+        <w:t>We have also written an evaluation plan.</w:t>
+      </w:r>
+    </w:p>
+    <w:p>
+      <w:pPr>
+        <w:rPr>
+          <w:lang w:val="en-US"/>
+        </w:rPr>
+      </w:pPr>
+      <w:r>
+        <w:rPr>
+          <w:lang w:val="en-US"/>
+        </w:rPr>
+        <w:t>We were a little bit too enthusiastic with the planning of this phase and have had to move a few things to the next phase due to time issues. Also the algorithm isn’t finished yet.</w:t>
+      </w:r>
+    </w:p>
+    <w:p>
+      <w:pPr>
+        <w:rPr>
+          <w:lang w:val="en-US"/>
+        </w:rPr>
+      </w:pPr>
+      <w:r>
+        <w:rPr>
+          <w:lang w:val="en-US"/>
+        </w:rPr>
+        <w:t>Next time we should keep in mind to not delay the biggest and most important task, the recommen</w:t>
+      </w:r>
+      <w:bookmarkStart w:id="22" w:name="_GoBack"/>
+      <w:bookmarkEnd w:id="22"/>
+      <w:r>
+        <w:rPr>
+          <w:lang w:val="en-US"/>
+        </w:rPr>
+        <w:t>dation algorithm.</w:t>
+      </w:r>
+    </w:p>
+    <w:p>
+      <w:pPr>
+        <w:rPr>
+          <w:lang w:val="en-US"/>
+        </w:rPr>
+      </w:pPr>
     </w:p>
     <w:sectPr>
       <w:footerReference w:type="default" r:id="rId17"/>
@@ -6949,7 +7383,7 @@
           <w:rPr>
             <w:noProof/>
           </w:rPr>
-          <w:t>1</w:t>
+          <w:t>13</w:t>
         </w:r>
         <w:r>
           <w:rPr>
@@ -7016,7 +7450,7 @@
         <v:path o:extrusionok="f" gradientshapeok="t" o:connecttype="rect"/>
         <o:lock v:ext="edit" aspectratio="t"/>
       </v:shapetype>
-      <v:shape id="Picture 3" o:spid="_x0000_i1178" type="#_x0000_t75" alt="Description: http://e-ns.nl/images/vinkje.png" style="width:15pt;height:12pt;visibility:visible;mso-wrap-style:square" o:bullet="t">
+      <v:shape id="_x0000_i1203" type="#_x0000_t75" alt="Description: http://e-ns.nl/images/vinkje.png" style="width:15pt;height:12pt;visibility:visible;mso-wrap-style:square" o:bullet="t">
         <v:imagedata r:id="rId1" o:title="vinkje"/>
       </v:shape>
     </w:pict>
@@ -7617,7 +8051,7 @@
         <w:sz w:val="20"/>
       </w:rPr>
     </w:lvl>
-    <w:lvl w:ilvl="2" w:tentative="1">
+    <w:lvl w:ilvl="2">
       <w:start w:val="1"/>
       <w:numFmt w:val="bullet"/>
       <w:lvlText w:val=""/>
@@ -9263,7 +9697,7 @@
 </file>
 
 <file path=customXml/itemProps2.xml><?xml version="1.0" encoding="utf-8"?>
-<ds:datastoreItem xmlns:ds="http://schemas.openxmlformats.org/officeDocument/2006/customXml" ds:itemID="{82592A6D-30CD-4CED-954D-E78BEC2D300C}">
+<ds:datastoreItem xmlns:ds="http://schemas.openxmlformats.org/officeDocument/2006/customXml" ds:itemID="{5FC8965E-9A66-4FB7-B563-97C6650805B2}">
   <ds:schemaRefs>
     <ds:schemaRef ds:uri="http://schemas.openxmlformats.org/officeDocument/2006/bibliography"/>
   </ds:schemaRefs>

</xml_diff>